<commit_message>
UAT Testing Test Cases written (uncompleted)
</commit_message>
<xml_diff>
--- a/Test Documents/Test Cases/BookMapDAOTest Unit Testing - UAT Test Cases.docx
+++ b/Test Documents/Test Cases/BookMapDAOTest Unit Testing - UAT Test Cases.docx
@@ -8,63 +8,6 @@
         <w:spacing w:before="0" w:after="0"/>
         <w:rPr>
           <w:rFonts w:ascii="Arial" w:hAnsi="Arial"/>
-          <w:i/>
-          <w:color w:val="0000FF"/>
-          <w:sz w:val="20"/>
-        </w:rPr>
-      </w:pPr>
-      <w:r>
-        <w:rPr>
-          <w:rFonts w:ascii="Arial" w:hAnsi="Arial"/>
-          <w:i/>
-          <w:color w:val="0000FF"/>
-          <w:sz w:val="20"/>
-        </w:rPr>
-        <w:t xml:space="preserve">[The </w:t>
-      </w:r>
-      <w:r>
-        <w:rPr>
-          <w:rFonts w:ascii="Arial" w:hAnsi="Arial"/>
-          <w:i/>
-          <w:color w:val="0000FF"/>
-          <w:sz w:val="20"/>
-        </w:rPr>
-        <w:t xml:space="preserve">Test Case ID should be unique. In addition, the name of each Test Case </w:t>
-      </w:r>
-      <w:r>
-        <w:rPr>
-          <w:rFonts w:ascii="Arial" w:hAnsi="Arial"/>
-          <w:i/>
-          <w:color w:val="0000FF"/>
-          <w:sz w:val="20"/>
-        </w:rPr>
-        <w:t>should refle</w:t>
-      </w:r>
-      <w:r>
-        <w:rPr>
-          <w:rFonts w:ascii="Arial" w:hAnsi="Arial"/>
-          <w:i/>
-          <w:color w:val="0000FF"/>
-          <w:sz w:val="20"/>
-        </w:rPr>
-        <w:t xml:space="preserve">ct the intent of the test case, ideally expressed as a </w:t>
-      </w:r>
-      <w:r>
-        <w:rPr>
-          <w:rFonts w:ascii="Arial" w:hAnsi="Arial"/>
-          <w:i/>
-          <w:color w:val="0000FF"/>
-          <w:sz w:val="20"/>
-        </w:rPr>
-        <w:t>Boolean condition.]</w:t>
-      </w:r>
-    </w:p>
-    <w:p>
-      <w:pPr>
-        <w:pStyle w:val="bp"/>
-        <w:spacing w:before="0" w:after="0"/>
-        <w:rPr>
-          <w:rFonts w:ascii="Arial" w:hAnsi="Arial"/>
           <w:b/>
           <w:color w:val="0000FF"/>
           <w:sz w:val="28"/>
@@ -103,6 +46,7 @@
         </w:rPr>
         <w:t xml:space="preserve"> - </w:t>
       </w:r>
+      <w:proofErr w:type="spellStart"/>
       <w:r>
         <w:rPr>
           <w:rFonts w:ascii="Arial" w:hAnsi="Arial"/>
@@ -113,6 +57,7 @@
         </w:rPr>
         <w:t>testBookMapDAO</w:t>
       </w:r>
+      <w:proofErr w:type="spellEnd"/>
       <w:r>
         <w:rPr>
           <w:rFonts w:ascii="Arial" w:hAnsi="Arial"/>
@@ -153,7 +98,97 @@
           <w:color w:val="0000FF"/>
           <w:sz w:val="20"/>
         </w:rPr>
-        <w:t>[Describe the logical condition that the Test Case evaluates. Include the expected result.]</w:t>
+        <w:t>The “</w:t>
+      </w:r>
+      <w:proofErr w:type="spellStart"/>
+      <w:r>
+        <w:rPr>
+          <w:rFonts w:ascii="Arial" w:hAnsi="Arial"/>
+          <w:color w:val="0000FF"/>
+          <w:sz w:val="20"/>
+        </w:rPr>
+        <w:t>tes</w:t>
+      </w:r>
+      <w:r>
+        <w:rPr>
+          <w:rFonts w:ascii="Arial" w:hAnsi="Arial"/>
+          <w:color w:val="0000FF"/>
+          <w:sz w:val="20"/>
+        </w:rPr>
+        <w:t>tBookMapDAO</w:t>
+      </w:r>
+      <w:proofErr w:type="spellEnd"/>
+      <w:r>
+        <w:rPr>
+          <w:rFonts w:ascii="Arial" w:hAnsi="Arial"/>
+          <w:color w:val="0000FF"/>
+          <w:sz w:val="20"/>
+        </w:rPr>
+        <w:t xml:space="preserve">” test checks whether the </w:t>
+      </w:r>
+      <w:proofErr w:type="spellStart"/>
+      <w:r>
+        <w:rPr>
+          <w:rFonts w:ascii="Arial" w:hAnsi="Arial"/>
+          <w:color w:val="0000FF"/>
+          <w:sz w:val="20"/>
+        </w:rPr>
+        <w:t>IllegalArgumentException</w:t>
+      </w:r>
+      <w:proofErr w:type="spellEnd"/>
+      <w:r>
+        <w:rPr>
+          <w:rFonts w:ascii="Arial" w:hAnsi="Arial"/>
+          <w:color w:val="0000FF"/>
+          <w:sz w:val="20"/>
+        </w:rPr>
+        <w:t xml:space="preserve"> is throw in the “</w:t>
+      </w:r>
+      <w:proofErr w:type="spellStart"/>
+      <w:proofErr w:type="gramStart"/>
+      <w:r>
+        <w:rPr>
+          <w:rFonts w:ascii="Arial" w:hAnsi="Arial"/>
+          <w:color w:val="0000FF"/>
+          <w:sz w:val="20"/>
+        </w:rPr>
+        <w:t>BookMapDAO</w:t>
+      </w:r>
+      <w:proofErr w:type="spellEnd"/>
+      <w:r>
+        <w:rPr>
+          <w:rFonts w:ascii="Arial" w:hAnsi="Arial"/>
+          <w:color w:val="0000FF"/>
+          <w:sz w:val="20"/>
+        </w:rPr>
+        <w:t>(</w:t>
+      </w:r>
+      <w:proofErr w:type="spellStart"/>
+      <w:proofErr w:type="gramEnd"/>
+      <w:r>
+        <w:rPr>
+          <w:rFonts w:ascii="Arial" w:hAnsi="Arial"/>
+          <w:color w:val="0000FF"/>
+          <w:sz w:val="20"/>
+        </w:rPr>
+        <w:t>IHelper</w:t>
+      </w:r>
+      <w:proofErr w:type="spellEnd"/>
+      <w:r>
+        <w:rPr>
+          <w:rFonts w:ascii="Arial" w:hAnsi="Arial"/>
+          <w:color w:val="0000FF"/>
+          <w:sz w:val="20"/>
+        </w:rPr>
+        <w:t xml:space="preserve"> helper)” </w:t>
+      </w:r>
+      <w:r>
+        <w:rPr>
+          <w:rFonts w:ascii="Arial" w:hAnsi="Arial"/>
+          <w:color w:val="0000FF"/>
+          <w:sz w:val="20"/>
+        </w:rPr>
+        <w:t>constructor.</w:t>
       </w:r>
     </w:p>
     <w:p>
@@ -186,7 +221,7 @@
           <w:color w:val="0000FF"/>
           <w:sz w:val="20"/>
         </w:rPr>
-        <w:t>[List conditions that must be true before this Test Case can start.]</w:t>
+        <w:t>The helper is null.</w:t>
       </w:r>
     </w:p>
     <w:p>
@@ -219,7 +254,25 @@
           <w:color w:val="0000FF"/>
           <w:sz w:val="20"/>
         </w:rPr>
-        <w:t>[List conditions that should be true when this Test Case ends.]</w:t>
+        <w:t xml:space="preserve">An </w:t>
+      </w:r>
+      <w:proofErr w:type="spellStart"/>
+      <w:r>
+        <w:rPr>
+          <w:rFonts w:ascii="Arial" w:hAnsi="Arial"/>
+          <w:color w:val="0000FF"/>
+          <w:sz w:val="20"/>
+        </w:rPr>
+        <w:t>IllegalArgumentException</w:t>
+      </w:r>
+      <w:proofErr w:type="spellEnd"/>
+      <w:r>
+        <w:rPr>
+          <w:rFonts w:ascii="Arial" w:hAnsi="Arial"/>
+          <w:color w:val="0000FF"/>
+          <w:sz w:val="20"/>
+        </w:rPr>
+        <w:t xml:space="preserve"> is thrown.</w:t>
       </w:r>
     </w:p>
     <w:p>
@@ -246,13 +299,43 @@
         </w:rPr>
         <w:t xml:space="preserve">: </w:t>
       </w:r>
-      <w:r>
-        <w:rPr>
-          <w:rFonts w:ascii="Arial" w:hAnsi="Arial"/>
-          <w:color w:val="0000FF"/>
-          <w:sz w:val="20"/>
-        </w:rPr>
-        <w:t>[Identify the type of data required for this Test Case.]</w:t>
+      <w:proofErr w:type="spellStart"/>
+      <w:proofErr w:type="gramStart"/>
+      <w:r>
+        <w:rPr>
+          <w:rFonts w:ascii="Arial" w:hAnsi="Arial"/>
+          <w:color w:val="0000FF"/>
+          <w:sz w:val="20"/>
+        </w:rPr>
+        <w:t>BookMapDAO</w:t>
+      </w:r>
+      <w:proofErr w:type="spellEnd"/>
+      <w:r>
+        <w:rPr>
+          <w:rFonts w:ascii="Arial" w:hAnsi="Arial"/>
+          <w:color w:val="0000FF"/>
+          <w:sz w:val="20"/>
+        </w:rPr>
+        <w:t>(</w:t>
+      </w:r>
+      <w:proofErr w:type="spellStart"/>
+      <w:proofErr w:type="gramEnd"/>
+      <w:r>
+        <w:rPr>
+          <w:rFonts w:ascii="Arial" w:hAnsi="Arial"/>
+          <w:color w:val="0000FF"/>
+          <w:sz w:val="20"/>
+        </w:rPr>
+        <w:t>IBookHelper</w:t>
+      </w:r>
+      <w:proofErr w:type="spellEnd"/>
+      <w:r>
+        <w:rPr>
+          <w:rFonts w:ascii="Arial" w:hAnsi="Arial"/>
+          <w:color w:val="0000FF"/>
+          <w:sz w:val="20"/>
+        </w:rPr>
+        <w:t xml:space="preserve"> helper)</w:t>
       </w:r>
     </w:p>
     <w:p>
@@ -288,17 +371,7 @@
           <w:sz w:val="24"/>
           <w:szCs w:val="24"/>
         </w:rPr>
-        <w:t>Test0</w:t>
-      </w:r>
-      <w:r>
-        <w:rPr>
-          <w:rFonts w:ascii="Arial" w:hAnsi="Arial"/>
-          <w:b/>
-          <w:color w:val="0000FF"/>
-          <w:sz w:val="24"/>
-          <w:szCs w:val="24"/>
-        </w:rPr>
-        <w:t>2</w:t>
+        <w:t>Test02</w:t>
       </w:r>
       <w:r>
         <w:rPr>
@@ -309,6 +382,7 @@
         </w:rPr>
         <w:t xml:space="preserve"> - </w:t>
       </w:r>
+      <w:proofErr w:type="spellStart"/>
       <w:r>
         <w:rPr>
           <w:rFonts w:ascii="Arial" w:hAnsi="Arial"/>
@@ -319,6 +393,7 @@
         </w:rPr>
         <w:t>testAddBook</w:t>
       </w:r>
+      <w:proofErr w:type="spellEnd"/>
       <w:r>
         <w:rPr>
           <w:rFonts w:ascii="Arial" w:hAnsi="Arial"/>
@@ -359,7 +434,71 @@
           <w:color w:val="0000FF"/>
           <w:sz w:val="20"/>
         </w:rPr>
-        <w:t>[Describe the logical condition that the Test Case evaluates. Include the expected result.]</w:t>
+        <w:t>The “</w:t>
+      </w:r>
+      <w:proofErr w:type="spellStart"/>
+      <w:r>
+        <w:rPr>
+          <w:rFonts w:ascii="Arial" w:hAnsi="Arial"/>
+          <w:color w:val="0000FF"/>
+          <w:sz w:val="20"/>
+        </w:rPr>
+        <w:t>testAddBook</w:t>
+      </w:r>
+      <w:proofErr w:type="spellEnd"/>
+      <w:r>
+        <w:rPr>
+          <w:rFonts w:ascii="Arial" w:hAnsi="Arial"/>
+          <w:color w:val="0000FF"/>
+          <w:sz w:val="20"/>
+        </w:rPr>
+        <w:t>” test checks the “</w:t>
+      </w:r>
+      <w:proofErr w:type="spellStart"/>
+      <w:proofErr w:type="gramStart"/>
+      <w:r>
+        <w:rPr>
+          <w:rFonts w:ascii="Arial" w:hAnsi="Arial"/>
+          <w:color w:val="0000FF"/>
+          <w:sz w:val="20"/>
+        </w:rPr>
+        <w:t>addBook</w:t>
+      </w:r>
+      <w:proofErr w:type="spellEnd"/>
+      <w:r>
+        <w:rPr>
+          <w:rFonts w:ascii="Arial" w:hAnsi="Arial"/>
+          <w:color w:val="0000FF"/>
+          <w:sz w:val="20"/>
+        </w:rPr>
+        <w:t>(</w:t>
+      </w:r>
+      <w:proofErr w:type="gramEnd"/>
+      <w:r>
+        <w:rPr>
+          <w:rFonts w:ascii="Arial" w:hAnsi="Arial"/>
+          <w:color w:val="0000FF"/>
+          <w:sz w:val="20"/>
+        </w:rPr>
+        <w:t xml:space="preserve">String author, String title, String </w:t>
+      </w:r>
+      <w:proofErr w:type="spellStart"/>
+      <w:r>
+        <w:rPr>
+          <w:rFonts w:ascii="Arial" w:hAnsi="Arial"/>
+          <w:color w:val="0000FF"/>
+          <w:sz w:val="20"/>
+        </w:rPr>
+        <w:t>callNo</w:t>
+      </w:r>
+      <w:proofErr w:type="spellEnd"/>
+      <w:r>
+        <w:rPr>
+          <w:rFonts w:ascii="Arial" w:hAnsi="Arial"/>
+          <w:color w:val="0000FF"/>
+          <w:sz w:val="20"/>
+        </w:rPr>
+        <w:t>)” method functions correctly.</w:t>
       </w:r>
     </w:p>
     <w:p>
@@ -392,7 +531,7 @@
           <w:color w:val="0000FF"/>
           <w:sz w:val="20"/>
         </w:rPr>
-        <w:t>[List conditions that must be true before this Test Case can start.]</w:t>
+        <w:t>Helper must exist.</w:t>
       </w:r>
     </w:p>
     <w:p>
@@ -401,6 +540,7 @@
         <w:spacing w:before="0" w:after="0"/>
         <w:rPr>
           <w:rFonts w:ascii="Arial" w:hAnsi="Arial"/>
+          <w:color w:val="0000FF"/>
           <w:sz w:val="20"/>
         </w:rPr>
       </w:pPr>
@@ -425,7 +565,7 @@
           <w:color w:val="0000FF"/>
           <w:sz w:val="20"/>
         </w:rPr>
-        <w:t>[List conditions that should be true when this Test Case ends.]</w:t>
+        <w:t>New book is created with a unique id.</w:t>
       </w:r>
     </w:p>
     <w:p>
@@ -434,31 +574,42 @@
         <w:spacing w:before="0" w:after="0"/>
         <w:rPr>
           <w:rFonts w:ascii="Arial" w:hAnsi="Arial"/>
-          <w:sz w:val="20"/>
-        </w:rPr>
-      </w:pPr>
-      <w:r>
-        <w:rPr>
-          <w:rFonts w:ascii="Arial" w:hAnsi="Arial"/>
-          <w:sz w:val="20"/>
-          <w:u w:val="single"/>
-        </w:rPr>
-        <w:t>Data required</w:t>
-      </w:r>
-      <w:r>
-        <w:rPr>
-          <w:rFonts w:ascii="Arial" w:hAnsi="Arial"/>
-          <w:sz w:val="20"/>
-        </w:rPr>
-        <w:t xml:space="preserve">: </w:t>
-      </w:r>
-      <w:r>
-        <w:rPr>
-          <w:rFonts w:ascii="Arial" w:hAnsi="Arial"/>
-          <w:color w:val="0000FF"/>
-          <w:sz w:val="20"/>
-        </w:rPr>
-        <w:t>[Identify the type of data required for this Test Case.]</w:t>
+          <w:color w:val="0000FF"/>
+          <w:sz w:val="20"/>
+        </w:rPr>
+      </w:pPr>
+      <w:r>
+        <w:rPr>
+          <w:rFonts w:ascii="Arial" w:hAnsi="Arial"/>
+          <w:color w:val="0000FF"/>
+          <w:sz w:val="20"/>
+        </w:rPr>
+        <w:tab/>
+      </w:r>
+      <w:r>
+        <w:rPr>
+          <w:rFonts w:ascii="Arial" w:hAnsi="Arial"/>
+          <w:color w:val="0000FF"/>
+          <w:sz w:val="20"/>
+        </w:rPr>
+        <w:tab/>
+        <w:t xml:space="preserve">New book is added into a </w:t>
+      </w:r>
+      <w:r>
+        <w:rPr>
+          <w:rFonts w:ascii="Arial" w:hAnsi="Arial"/>
+          <w:color w:val="0000FF"/>
+          <w:sz w:val="20"/>
+        </w:rPr>
+        <w:t>list</w:t>
+      </w:r>
+      <w:r>
+        <w:rPr>
+          <w:rFonts w:ascii="Arial" w:hAnsi="Arial"/>
+          <w:color w:val="0000FF"/>
+          <w:sz w:val="20"/>
+        </w:rPr>
+        <w:t xml:space="preserve"> of books.</w:t>
       </w:r>
     </w:p>
     <w:p>
@@ -467,6 +618,104 @@
         <w:spacing w:before="0" w:after="0"/>
         <w:rPr>
           <w:rFonts w:ascii="Arial" w:hAnsi="Arial"/>
+          <w:sz w:val="20"/>
+        </w:rPr>
+      </w:pPr>
+      <w:r>
+        <w:rPr>
+          <w:rFonts w:ascii="Arial" w:hAnsi="Arial"/>
+          <w:color w:val="0000FF"/>
+          <w:sz w:val="20"/>
+        </w:rPr>
+        <w:tab/>
+      </w:r>
+      <w:r>
+        <w:rPr>
+          <w:rFonts w:ascii="Arial" w:hAnsi="Arial"/>
+          <w:color w:val="0000FF"/>
+          <w:sz w:val="20"/>
+        </w:rPr>
+        <w:tab/>
+        <w:t>New book is returned.</w:t>
+      </w:r>
+    </w:p>
+    <w:p>
+      <w:pPr>
+        <w:pStyle w:val="bp"/>
+        <w:spacing w:before="0" w:after="0"/>
+        <w:rPr>
+          <w:rFonts w:ascii="Arial" w:hAnsi="Arial"/>
+          <w:sz w:val="20"/>
+        </w:rPr>
+      </w:pPr>
+      <w:r>
+        <w:rPr>
+          <w:rFonts w:ascii="Arial" w:hAnsi="Arial"/>
+          <w:sz w:val="20"/>
+          <w:u w:val="single"/>
+        </w:rPr>
+        <w:t>Data required</w:t>
+      </w:r>
+      <w:r>
+        <w:rPr>
+          <w:rFonts w:ascii="Arial" w:hAnsi="Arial"/>
+          <w:sz w:val="20"/>
+        </w:rPr>
+        <w:t xml:space="preserve">: </w:t>
+      </w:r>
+      <w:proofErr w:type="spellStart"/>
+      <w:proofErr w:type="gramStart"/>
+      <w:r>
+        <w:rPr>
+          <w:rFonts w:ascii="Arial" w:hAnsi="Arial"/>
+          <w:color w:val="0000FF"/>
+          <w:sz w:val="20"/>
+        </w:rPr>
+        <w:t>addBook</w:t>
+      </w:r>
+      <w:proofErr w:type="spellEnd"/>
+      <w:r>
+        <w:rPr>
+          <w:rFonts w:ascii="Arial" w:hAnsi="Arial"/>
+          <w:color w:val="0000FF"/>
+          <w:sz w:val="20"/>
+        </w:rPr>
+        <w:t>(</w:t>
+      </w:r>
+      <w:proofErr w:type="gramEnd"/>
+      <w:r>
+        <w:rPr>
+          <w:rFonts w:ascii="Arial" w:hAnsi="Arial"/>
+          <w:color w:val="0000FF"/>
+          <w:sz w:val="20"/>
+        </w:rPr>
+        <w:t xml:space="preserve">String author, String title, String </w:t>
+      </w:r>
+      <w:proofErr w:type="spellStart"/>
+      <w:r>
+        <w:rPr>
+          <w:rFonts w:ascii="Arial" w:hAnsi="Arial"/>
+          <w:color w:val="0000FF"/>
+          <w:sz w:val="20"/>
+        </w:rPr>
+        <w:t>callNo</w:t>
+      </w:r>
+      <w:proofErr w:type="spellEnd"/>
+      <w:r>
+        <w:rPr>
+          <w:rFonts w:ascii="Arial" w:hAnsi="Arial"/>
+          <w:color w:val="0000FF"/>
+          <w:sz w:val="20"/>
+        </w:rPr>
+        <w:t>)</w:t>
+      </w:r>
+    </w:p>
+    <w:p>
+      <w:pPr>
+        <w:pStyle w:val="bp"/>
+        <w:spacing w:before="0" w:after="0"/>
+        <w:rPr>
+          <w:rFonts w:ascii="Arial" w:hAnsi="Arial"/>
           <w:b/>
           <w:color w:val="0000FF"/>
           <w:sz w:val="28"/>
@@ -494,17 +743,7 @@
           <w:sz w:val="24"/>
           <w:szCs w:val="24"/>
         </w:rPr>
-        <w:t>Test0</w:t>
-      </w:r>
-      <w:r>
-        <w:rPr>
-          <w:rFonts w:ascii="Arial" w:hAnsi="Arial"/>
-          <w:b/>
-          <w:color w:val="0000FF"/>
-          <w:sz w:val="24"/>
-          <w:szCs w:val="24"/>
-        </w:rPr>
-        <w:t>3</w:t>
+        <w:t>Test03</w:t>
       </w:r>
       <w:r>
         <w:rPr>
@@ -515,6 +754,7 @@
         </w:rPr>
         <w:t xml:space="preserve"> - </w:t>
       </w:r>
+      <w:proofErr w:type="spellStart"/>
       <w:r>
         <w:rPr>
           <w:rFonts w:ascii="Arial" w:hAnsi="Arial"/>
@@ -525,6 +765,7 @@
         </w:rPr>
         <w:t>testGetBookByID</w:t>
       </w:r>
+      <w:proofErr w:type="spellEnd"/>
       <w:r>
         <w:rPr>
           <w:rFonts w:ascii="Arial" w:hAnsi="Arial"/>
@@ -565,7 +806,71 @@
           <w:color w:val="0000FF"/>
           <w:sz w:val="20"/>
         </w:rPr>
-        <w:t>[Describe the logical condition that the Test Case evaluates. Include the expected result.]</w:t>
+        <w:t>The “</w:t>
+      </w:r>
+      <w:proofErr w:type="spellStart"/>
+      <w:r>
+        <w:rPr>
+          <w:rFonts w:ascii="Arial" w:hAnsi="Arial"/>
+          <w:color w:val="0000FF"/>
+          <w:sz w:val="20"/>
+        </w:rPr>
+        <w:t>testGetBookById</w:t>
+      </w:r>
+      <w:proofErr w:type="spellEnd"/>
+      <w:r>
+        <w:rPr>
+          <w:rFonts w:ascii="Arial" w:hAnsi="Arial"/>
+          <w:color w:val="0000FF"/>
+          <w:sz w:val="20"/>
+        </w:rPr>
+        <w:t>” test checks the “</w:t>
+      </w:r>
+      <w:proofErr w:type="spellStart"/>
+      <w:proofErr w:type="gramStart"/>
+      <w:r>
+        <w:rPr>
+          <w:rFonts w:ascii="Arial" w:hAnsi="Arial"/>
+          <w:color w:val="0000FF"/>
+          <w:sz w:val="20"/>
+        </w:rPr>
+        <w:t>getBookByID</w:t>
+      </w:r>
+      <w:proofErr w:type="spellEnd"/>
+      <w:r>
+        <w:rPr>
+          <w:rFonts w:ascii="Arial" w:hAnsi="Arial"/>
+          <w:color w:val="0000FF"/>
+          <w:sz w:val="20"/>
+        </w:rPr>
+        <w:t>(</w:t>
+      </w:r>
+      <w:proofErr w:type="spellStart"/>
+      <w:proofErr w:type="gramEnd"/>
+      <w:r>
+        <w:rPr>
+          <w:rFonts w:ascii="Arial" w:hAnsi="Arial"/>
+          <w:color w:val="0000FF"/>
+          <w:sz w:val="20"/>
+        </w:rPr>
+        <w:t>int</w:t>
+      </w:r>
+      <w:proofErr w:type="spellEnd"/>
+      <w:r>
+        <w:rPr>
+          <w:rFonts w:ascii="Arial" w:hAnsi="Arial"/>
+          <w:color w:val="0000FF"/>
+          <w:sz w:val="20"/>
+        </w:rPr>
+        <w:t xml:space="preserve"> id</w:t>
+      </w:r>
+      <w:r>
+        <w:rPr>
+          <w:rFonts w:ascii="Arial" w:hAnsi="Arial"/>
+          <w:color w:val="0000FF"/>
+          <w:sz w:val="20"/>
+        </w:rPr>
+        <w:t>)” method functions correctly.</w:t>
       </w:r>
     </w:p>
     <w:p>
@@ -574,6 +879,7 @@
         <w:spacing w:before="0" w:after="0"/>
         <w:rPr>
           <w:rFonts w:ascii="Arial" w:hAnsi="Arial"/>
+          <w:color w:val="0000FF"/>
           <w:sz w:val="20"/>
         </w:rPr>
       </w:pPr>
@@ -598,7 +904,7 @@
           <w:color w:val="0000FF"/>
           <w:sz w:val="20"/>
         </w:rPr>
-        <w:t>[List conditions that must be true before this Test Case can start.]</w:t>
+        <w:t>A book must exist.</w:t>
       </w:r>
     </w:p>
     <w:p>
@@ -607,31 +913,33 @@
         <w:spacing w:before="0" w:after="0"/>
         <w:rPr>
           <w:rFonts w:ascii="Arial" w:hAnsi="Arial"/>
-          <w:sz w:val="20"/>
-        </w:rPr>
-      </w:pPr>
-      <w:r>
-        <w:rPr>
-          <w:rFonts w:ascii="Arial" w:hAnsi="Arial"/>
-          <w:sz w:val="20"/>
-          <w:u w:val="single"/>
-        </w:rPr>
-        <w:t>Post-conditions</w:t>
-      </w:r>
-      <w:r>
-        <w:rPr>
-          <w:rFonts w:ascii="Arial" w:hAnsi="Arial"/>
-          <w:sz w:val="20"/>
-        </w:rPr>
-        <w:t xml:space="preserve">: </w:t>
-      </w:r>
-      <w:r>
-        <w:rPr>
-          <w:rFonts w:ascii="Arial" w:hAnsi="Arial"/>
-          <w:color w:val="0000FF"/>
-          <w:sz w:val="20"/>
-        </w:rPr>
-        <w:t>[List conditions that should be true when this Test Case ends.]</w:t>
+          <w:color w:val="0000FF"/>
+          <w:sz w:val="20"/>
+        </w:rPr>
+      </w:pPr>
+      <w:r>
+        <w:rPr>
+          <w:rFonts w:ascii="Arial" w:hAnsi="Arial"/>
+          <w:color w:val="0000FF"/>
+          <w:sz w:val="20"/>
+        </w:rPr>
+        <w:tab/>
+      </w:r>
+      <w:r>
+        <w:rPr>
+          <w:rFonts w:ascii="Arial" w:hAnsi="Arial"/>
+          <w:color w:val="0000FF"/>
+          <w:sz w:val="20"/>
+        </w:rPr>
+        <w:tab/>
+      </w:r>
+      <w:r>
+        <w:rPr>
+          <w:rFonts w:ascii="Arial" w:hAnsi="Arial"/>
+          <w:color w:val="0000FF"/>
+          <w:sz w:val="20"/>
+        </w:rPr>
+        <w:t>The book must have a valid id.</w:t>
       </w:r>
     </w:p>
     <w:p>
@@ -640,31 +948,26 @@
         <w:spacing w:before="0" w:after="0"/>
         <w:rPr>
           <w:rFonts w:ascii="Arial" w:hAnsi="Arial"/>
-          <w:sz w:val="20"/>
-        </w:rPr>
-      </w:pPr>
-      <w:r>
-        <w:rPr>
-          <w:rFonts w:ascii="Arial" w:hAnsi="Arial"/>
-          <w:sz w:val="20"/>
-          <w:u w:val="single"/>
-        </w:rPr>
-        <w:t>Data required</w:t>
-      </w:r>
-      <w:r>
-        <w:rPr>
-          <w:rFonts w:ascii="Arial" w:hAnsi="Arial"/>
-          <w:sz w:val="20"/>
-        </w:rPr>
-        <w:t xml:space="preserve">: </w:t>
-      </w:r>
-      <w:r>
-        <w:rPr>
-          <w:rFonts w:ascii="Arial" w:hAnsi="Arial"/>
-          <w:color w:val="0000FF"/>
-          <w:sz w:val="20"/>
-        </w:rPr>
-        <w:t>[Identify the type of data required for this Test Case.]</w:t>
+          <w:color w:val="0000FF"/>
+          <w:sz w:val="20"/>
+        </w:rPr>
+      </w:pPr>
+      <w:r>
+        <w:rPr>
+          <w:rFonts w:ascii="Arial" w:hAnsi="Arial"/>
+          <w:color w:val="0000FF"/>
+          <w:sz w:val="20"/>
+        </w:rPr>
+        <w:tab/>
+      </w:r>
+      <w:r>
+        <w:rPr>
+          <w:rFonts w:ascii="Arial" w:hAnsi="Arial"/>
+          <w:color w:val="0000FF"/>
+          <w:sz w:val="20"/>
+        </w:rPr>
+        <w:tab/>
+        <w:t>The book must be within a list.</w:t>
       </w:r>
     </w:p>
     <w:p>
@@ -673,6 +976,72 @@
         <w:spacing w:before="0" w:after="0"/>
         <w:rPr>
           <w:rFonts w:ascii="Arial" w:hAnsi="Arial"/>
+          <w:sz w:val="20"/>
+        </w:rPr>
+      </w:pPr>
+      <w:r>
+        <w:rPr>
+          <w:rFonts w:ascii="Arial" w:hAnsi="Arial"/>
+          <w:sz w:val="20"/>
+          <w:u w:val="single"/>
+        </w:rPr>
+        <w:t>Post-conditions</w:t>
+      </w:r>
+      <w:r>
+        <w:rPr>
+          <w:rFonts w:ascii="Arial" w:hAnsi="Arial"/>
+          <w:sz w:val="20"/>
+        </w:rPr>
+        <w:t xml:space="preserve">: </w:t>
+      </w:r>
+      <w:r>
+        <w:rPr>
+          <w:rFonts w:ascii="Arial" w:hAnsi="Arial"/>
+          <w:color w:val="0000FF"/>
+          <w:sz w:val="20"/>
+        </w:rPr>
+        <w:t>Returns the book.</w:t>
+      </w:r>
+    </w:p>
+    <w:p>
+      <w:pPr>
+        <w:pStyle w:val="bp"/>
+        <w:spacing w:before="0" w:after="0"/>
+        <w:rPr>
+          <w:rFonts w:ascii="Arial" w:hAnsi="Arial"/>
+          <w:sz w:val="20"/>
+        </w:rPr>
+      </w:pPr>
+      <w:r>
+        <w:rPr>
+          <w:rFonts w:ascii="Arial" w:hAnsi="Arial"/>
+          <w:sz w:val="20"/>
+          <w:u w:val="single"/>
+        </w:rPr>
+        <w:t>Data required</w:t>
+      </w:r>
+      <w:r>
+        <w:rPr>
+          <w:rFonts w:ascii="Arial" w:hAnsi="Arial"/>
+          <w:sz w:val="20"/>
+        </w:rPr>
+        <w:t xml:space="preserve">: </w:t>
+      </w:r>
+      <w:r>
+        <w:rPr>
+          <w:rFonts w:ascii="Arial" w:hAnsi="Arial"/>
+          <w:color w:val="0000FF"/>
+          <w:sz w:val="20"/>
+        </w:rPr>
+        <w:t>[Identify the type of data required for this Test Case.]</w:t>
+      </w:r>
+    </w:p>
+    <w:p>
+      <w:pPr>
+        <w:pStyle w:val="bp"/>
+        <w:spacing w:before="0" w:after="0"/>
+        <w:rPr>
+          <w:rFonts w:ascii="Arial" w:hAnsi="Arial"/>
           <w:b/>
           <w:color w:val="0000FF"/>
           <w:sz w:val="28"/>
@@ -700,17 +1069,7 @@
           <w:sz w:val="24"/>
           <w:szCs w:val="24"/>
         </w:rPr>
-        <w:t>Test0</w:t>
-      </w:r>
-      <w:r>
-        <w:rPr>
-          <w:rFonts w:ascii="Arial" w:hAnsi="Arial"/>
-          <w:b/>
-          <w:color w:val="0000FF"/>
-          <w:sz w:val="24"/>
-          <w:szCs w:val="24"/>
-        </w:rPr>
-        <w:t>4</w:t>
+        <w:t>Test04</w:t>
       </w:r>
       <w:r>
         <w:rPr>
@@ -721,6 +1080,7 @@
         </w:rPr>
         <w:t xml:space="preserve"> - </w:t>
       </w:r>
+      <w:proofErr w:type="spellStart"/>
       <w:r>
         <w:rPr>
           <w:rFonts w:ascii="Arial" w:hAnsi="Arial"/>
@@ -731,6 +1091,7 @@
         </w:rPr>
         <w:t>testListBooks</w:t>
       </w:r>
+      <w:proofErr w:type="spellEnd"/>
       <w:r>
         <w:rPr>
           <w:rFonts w:ascii="Arial" w:hAnsi="Arial"/>
@@ -771,7 +1132,53 @@
           <w:color w:val="0000FF"/>
           <w:sz w:val="20"/>
         </w:rPr>
-        <w:t>[Describe the logical condition that the Test Case evaluates. Include the expected result.]</w:t>
+        <w:t>The “</w:t>
+      </w:r>
+      <w:proofErr w:type="spellStart"/>
+      <w:r>
+        <w:rPr>
+          <w:rFonts w:ascii="Arial" w:hAnsi="Arial"/>
+          <w:color w:val="0000FF"/>
+          <w:sz w:val="20"/>
+        </w:rPr>
+        <w:t>testListBooks</w:t>
+      </w:r>
+      <w:proofErr w:type="spellEnd"/>
+      <w:r>
+        <w:rPr>
+          <w:rFonts w:ascii="Arial" w:hAnsi="Arial"/>
+          <w:color w:val="0000FF"/>
+          <w:sz w:val="20"/>
+        </w:rPr>
+        <w:t>” test checks the “</w:t>
+      </w:r>
+      <w:proofErr w:type="spellStart"/>
+      <w:proofErr w:type="gramStart"/>
+      <w:r>
+        <w:rPr>
+          <w:rFonts w:ascii="Arial" w:hAnsi="Arial"/>
+          <w:color w:val="0000FF"/>
+          <w:sz w:val="20"/>
+        </w:rPr>
+        <w:t>listBooks</w:t>
+      </w:r>
+      <w:proofErr w:type="spellEnd"/>
+      <w:r>
+        <w:rPr>
+          <w:rFonts w:ascii="Arial" w:hAnsi="Arial"/>
+          <w:color w:val="0000FF"/>
+          <w:sz w:val="20"/>
+        </w:rPr>
+        <w:t>(</w:t>
+      </w:r>
+      <w:proofErr w:type="gramEnd"/>
+      <w:r>
+        <w:rPr>
+          <w:rFonts w:ascii="Arial" w:hAnsi="Arial"/>
+          <w:color w:val="0000FF"/>
+          <w:sz w:val="20"/>
+        </w:rPr>
+        <w:t>)” method functions correctly.</w:t>
       </w:r>
     </w:p>
     <w:p>
@@ -906,17 +1313,7 @@
           <w:sz w:val="24"/>
           <w:szCs w:val="24"/>
         </w:rPr>
-        <w:t>Test0</w:t>
-      </w:r>
-      <w:r>
-        <w:rPr>
-          <w:rFonts w:ascii="Arial" w:hAnsi="Arial"/>
-          <w:b/>
-          <w:color w:val="0000FF"/>
-          <w:sz w:val="24"/>
-          <w:szCs w:val="24"/>
-        </w:rPr>
-        <w:t>5</w:t>
+        <w:t>Test05</w:t>
       </w:r>
       <w:r>
         <w:rPr>
@@ -927,6 +1324,7 @@
         </w:rPr>
         <w:t xml:space="preserve"> - </w:t>
       </w:r>
+      <w:proofErr w:type="spellStart"/>
       <w:r>
         <w:rPr>
           <w:rFonts w:ascii="Arial" w:hAnsi="Arial"/>
@@ -937,6 +1335,7 @@
         </w:rPr>
         <w:t>testFindBooksByAuthor</w:t>
       </w:r>
+      <w:proofErr w:type="spellEnd"/>
       <w:r>
         <w:rPr>
           <w:rFonts w:ascii="Arial" w:hAnsi="Arial"/>
@@ -977,7 +1376,61 @@
           <w:color w:val="0000FF"/>
           <w:sz w:val="20"/>
         </w:rPr>
-        <w:t>[Describe the logical condition that the Test Case evaluates. Include the expected result.]</w:t>
+        <w:t>The “</w:t>
+      </w:r>
+      <w:proofErr w:type="spellStart"/>
+      <w:r>
+        <w:rPr>
+          <w:rFonts w:ascii="Arial" w:hAnsi="Arial"/>
+          <w:color w:val="0000FF"/>
+          <w:sz w:val="20"/>
+        </w:rPr>
+        <w:t>testFindBooksByAuthor</w:t>
+      </w:r>
+      <w:proofErr w:type="spellEnd"/>
+      <w:r>
+        <w:rPr>
+          <w:rFonts w:ascii="Arial" w:hAnsi="Arial"/>
+          <w:color w:val="0000FF"/>
+          <w:sz w:val="20"/>
+        </w:rPr>
+        <w:t>” test checks the “</w:t>
+      </w:r>
+      <w:proofErr w:type="spellStart"/>
+      <w:proofErr w:type="gramStart"/>
+      <w:r>
+        <w:rPr>
+          <w:rFonts w:ascii="Arial" w:hAnsi="Arial"/>
+          <w:color w:val="0000FF"/>
+          <w:sz w:val="20"/>
+        </w:rPr>
+        <w:t>findBooksByAuthor</w:t>
+      </w:r>
+      <w:proofErr w:type="spellEnd"/>
+      <w:r>
+        <w:rPr>
+          <w:rFonts w:ascii="Arial" w:hAnsi="Arial"/>
+          <w:color w:val="0000FF"/>
+          <w:sz w:val="20"/>
+        </w:rPr>
+        <w:t>(</w:t>
+      </w:r>
+      <w:proofErr w:type="gramEnd"/>
+      <w:r>
+        <w:rPr>
+          <w:rFonts w:ascii="Arial" w:hAnsi="Arial"/>
+          <w:color w:val="0000FF"/>
+          <w:sz w:val="20"/>
+        </w:rPr>
+        <w:t>String author</w:t>
+      </w:r>
+      <w:r>
+        <w:rPr>
+          <w:rFonts w:ascii="Arial" w:hAnsi="Arial"/>
+          <w:color w:val="0000FF"/>
+          <w:sz w:val="20"/>
+        </w:rPr>
+        <w:t>)” method functions correctly.</w:t>
       </w:r>
     </w:p>
     <w:p>
@@ -986,6 +1439,7 @@
         <w:spacing w:before="0" w:after="0"/>
         <w:rPr>
           <w:rFonts w:ascii="Arial" w:hAnsi="Arial"/>
+          <w:color w:val="0000FF"/>
           <w:sz w:val="20"/>
         </w:rPr>
       </w:pPr>
@@ -1000,17 +1454,18 @@
       <w:r>
         <w:rPr>
           <w:rFonts w:ascii="Arial" w:hAnsi="Arial"/>
-          <w:sz w:val="20"/>
-        </w:rPr>
-        <w:t xml:space="preserve">: </w:t>
-      </w:r>
-      <w:r>
-        <w:rPr>
-          <w:rFonts w:ascii="Arial" w:hAnsi="Arial"/>
-          <w:color w:val="0000FF"/>
-          <w:sz w:val="20"/>
-        </w:rPr>
-        <w:t>[List conditions that must be true before this Test Case can start.]</w:t>
+          <w:color w:val="0000FF"/>
+          <w:sz w:val="20"/>
+        </w:rPr>
+        <w:t xml:space="preserve"> </w:t>
+      </w:r>
+      <w:r>
+        <w:rPr>
+          <w:rFonts w:ascii="Arial" w:hAnsi="Arial"/>
+          <w:color w:val="0000FF"/>
+          <w:sz w:val="20"/>
+        </w:rPr>
+        <w:t>A book must exist.</w:t>
       </w:r>
     </w:p>
     <w:p>
@@ -1019,31 +1474,42 @@
         <w:spacing w:before="0" w:after="0"/>
         <w:rPr>
           <w:rFonts w:ascii="Arial" w:hAnsi="Arial"/>
-          <w:sz w:val="20"/>
-        </w:rPr>
-      </w:pPr>
-      <w:r>
-        <w:rPr>
-          <w:rFonts w:ascii="Arial" w:hAnsi="Arial"/>
-          <w:sz w:val="20"/>
-          <w:u w:val="single"/>
-        </w:rPr>
-        <w:t>Post-conditions</w:t>
-      </w:r>
-      <w:r>
-        <w:rPr>
-          <w:rFonts w:ascii="Arial" w:hAnsi="Arial"/>
-          <w:sz w:val="20"/>
-        </w:rPr>
-        <w:t xml:space="preserve">: </w:t>
-      </w:r>
-      <w:r>
-        <w:rPr>
-          <w:rFonts w:ascii="Arial" w:hAnsi="Arial"/>
-          <w:color w:val="0000FF"/>
-          <w:sz w:val="20"/>
-        </w:rPr>
-        <w:t>[List conditions that should be true when this Test Case ends.]</w:t>
+          <w:color w:val="0000FF"/>
+          <w:sz w:val="20"/>
+        </w:rPr>
+      </w:pPr>
+      <w:r>
+        <w:rPr>
+          <w:rFonts w:ascii="Arial" w:hAnsi="Arial"/>
+          <w:color w:val="0000FF"/>
+          <w:sz w:val="20"/>
+        </w:rPr>
+        <w:tab/>
+      </w:r>
+      <w:r>
+        <w:rPr>
+          <w:rFonts w:ascii="Arial" w:hAnsi="Arial"/>
+          <w:color w:val="0000FF"/>
+          <w:sz w:val="20"/>
+        </w:rPr>
+        <w:tab/>
+        <w:t xml:space="preserve">The book must have a valid </w:t>
+      </w:r>
+      <w:r>
+        <w:rPr>
+          <w:rFonts w:ascii="Arial" w:hAnsi="Arial"/>
+          <w:color w:val="0000FF"/>
+          <w:sz w:val="20"/>
+        </w:rPr>
+        <w:t>author</w:t>
+      </w:r>
+      <w:r>
+        <w:rPr>
+          <w:rFonts w:ascii="Arial" w:hAnsi="Arial"/>
+          <w:color w:val="0000FF"/>
+          <w:sz w:val="20"/>
+        </w:rPr>
+        <w:t>.</w:t>
       </w:r>
     </w:p>
     <w:p>
@@ -1052,31 +1518,26 @@
         <w:spacing w:before="0" w:after="0"/>
         <w:rPr>
           <w:rFonts w:ascii="Arial" w:hAnsi="Arial"/>
-          <w:sz w:val="20"/>
-        </w:rPr>
-      </w:pPr>
-      <w:r>
-        <w:rPr>
-          <w:rFonts w:ascii="Arial" w:hAnsi="Arial"/>
-          <w:sz w:val="20"/>
-          <w:u w:val="single"/>
-        </w:rPr>
-        <w:t>Data required</w:t>
-      </w:r>
-      <w:r>
-        <w:rPr>
-          <w:rFonts w:ascii="Arial" w:hAnsi="Arial"/>
-          <w:sz w:val="20"/>
-        </w:rPr>
-        <w:t xml:space="preserve">: </w:t>
-      </w:r>
-      <w:r>
-        <w:rPr>
-          <w:rFonts w:ascii="Arial" w:hAnsi="Arial"/>
-          <w:color w:val="0000FF"/>
-          <w:sz w:val="20"/>
-        </w:rPr>
-        <w:t>[Identify the type of data required for this Test Case.]</w:t>
+          <w:color w:val="0000FF"/>
+          <w:sz w:val="20"/>
+        </w:rPr>
+      </w:pPr>
+      <w:r>
+        <w:rPr>
+          <w:rFonts w:ascii="Arial" w:hAnsi="Arial"/>
+          <w:color w:val="0000FF"/>
+          <w:sz w:val="20"/>
+        </w:rPr>
+        <w:tab/>
+      </w:r>
+      <w:r>
+        <w:rPr>
+          <w:rFonts w:ascii="Arial" w:hAnsi="Arial"/>
+          <w:color w:val="0000FF"/>
+          <w:sz w:val="20"/>
+        </w:rPr>
+        <w:tab/>
+        <w:t>The book must be within a list.</w:t>
       </w:r>
     </w:p>
     <w:p>
@@ -1085,6 +1546,100 @@
         <w:spacing w:before="0" w:after="0"/>
         <w:rPr>
           <w:rFonts w:ascii="Arial" w:hAnsi="Arial"/>
+          <w:sz w:val="20"/>
+        </w:rPr>
+      </w:pPr>
+      <w:r>
+        <w:rPr>
+          <w:rFonts w:ascii="Arial" w:hAnsi="Arial"/>
+          <w:sz w:val="20"/>
+          <w:u w:val="single"/>
+        </w:rPr>
+        <w:t>Post-conditions</w:t>
+      </w:r>
+      <w:r>
+        <w:rPr>
+          <w:rFonts w:ascii="Arial" w:hAnsi="Arial"/>
+          <w:sz w:val="20"/>
+        </w:rPr>
+        <w:t xml:space="preserve">: </w:t>
+      </w:r>
+      <w:r>
+        <w:rPr>
+          <w:rFonts w:ascii="Arial" w:hAnsi="Arial"/>
+          <w:color w:val="0000FF"/>
+          <w:sz w:val="20"/>
+        </w:rPr>
+        <w:t>Returns the book.</w:t>
+      </w:r>
+    </w:p>
+    <w:p>
+      <w:pPr>
+        <w:pStyle w:val="bp"/>
+        <w:spacing w:before="0" w:after="0"/>
+        <w:rPr>
+          <w:rFonts w:ascii="Arial" w:hAnsi="Arial"/>
+          <w:sz w:val="20"/>
+        </w:rPr>
+      </w:pPr>
+      <w:r>
+        <w:rPr>
+          <w:rFonts w:ascii="Arial" w:hAnsi="Arial"/>
+          <w:sz w:val="20"/>
+          <w:u w:val="single"/>
+        </w:rPr>
+        <w:t>Data required</w:t>
+      </w:r>
+      <w:r>
+        <w:rPr>
+          <w:rFonts w:ascii="Arial" w:hAnsi="Arial"/>
+          <w:sz w:val="20"/>
+        </w:rPr>
+        <w:t xml:space="preserve">: </w:t>
+      </w:r>
+      <w:proofErr w:type="spellStart"/>
+      <w:proofErr w:type="gramStart"/>
+      <w:r>
+        <w:rPr>
+          <w:rFonts w:ascii="Arial" w:hAnsi="Arial"/>
+          <w:color w:val="0000FF"/>
+          <w:sz w:val="20"/>
+        </w:rPr>
+        <w:t>findBooksByAuthor</w:t>
+      </w:r>
+      <w:proofErr w:type="spellEnd"/>
+      <w:r>
+        <w:rPr>
+          <w:rFonts w:ascii="Arial" w:hAnsi="Arial"/>
+          <w:color w:val="0000FF"/>
+          <w:sz w:val="20"/>
+        </w:rPr>
+        <w:t>(</w:t>
+      </w:r>
+      <w:proofErr w:type="gramEnd"/>
+      <w:r>
+        <w:rPr>
+          <w:rFonts w:ascii="Arial" w:hAnsi="Arial"/>
+          <w:color w:val="0000FF"/>
+          <w:sz w:val="20"/>
+        </w:rPr>
+        <w:t>String author</w:t>
+      </w:r>
+      <w:r>
+        <w:rPr>
+          <w:rFonts w:ascii="Arial" w:hAnsi="Arial"/>
+          <w:color w:val="0000FF"/>
+          <w:sz w:val="20"/>
+        </w:rPr>
+        <w:t>)</w:t>
+      </w:r>
+    </w:p>
+    <w:p>
+      <w:pPr>
+        <w:pStyle w:val="bp"/>
+        <w:spacing w:before="0" w:after="0"/>
+        <w:rPr>
+          <w:rFonts w:ascii="Arial" w:hAnsi="Arial"/>
           <w:b/>
           <w:color w:val="0000FF"/>
           <w:sz w:val="28"/>
@@ -1112,17 +1667,7 @@
           <w:sz w:val="24"/>
           <w:szCs w:val="24"/>
         </w:rPr>
-        <w:t>Test0</w:t>
-      </w:r>
-      <w:r>
-        <w:rPr>
-          <w:rFonts w:ascii="Arial" w:hAnsi="Arial"/>
-          <w:b/>
-          <w:color w:val="0000FF"/>
-          <w:sz w:val="24"/>
-          <w:szCs w:val="24"/>
-        </w:rPr>
-        <w:t>6</w:t>
+        <w:t>Test06</w:t>
       </w:r>
       <w:r>
         <w:rPr>
@@ -1133,6 +1678,7 @@
         </w:rPr>
         <w:t xml:space="preserve"> - </w:t>
       </w:r>
+      <w:proofErr w:type="spellStart"/>
       <w:r>
         <w:rPr>
           <w:rFonts w:ascii="Arial" w:hAnsi="Arial"/>
@@ -1143,6 +1689,7 @@
         </w:rPr>
         <w:t>testFindBooksByTitle</w:t>
       </w:r>
+      <w:proofErr w:type="spellEnd"/>
       <w:r>
         <w:rPr>
           <w:rFonts w:ascii="Arial" w:hAnsi="Arial"/>
@@ -1183,7 +1730,61 @@
           <w:color w:val="0000FF"/>
           <w:sz w:val="20"/>
         </w:rPr>
-        <w:t>[Describe the logical condition that the Test Case evaluates. Include the expected result.]</w:t>
+        <w:t>The “</w:t>
+      </w:r>
+      <w:proofErr w:type="spellStart"/>
+      <w:r>
+        <w:rPr>
+          <w:rFonts w:ascii="Arial" w:hAnsi="Arial"/>
+          <w:color w:val="0000FF"/>
+          <w:sz w:val="20"/>
+        </w:rPr>
+        <w:t>testFindBooksByTitle</w:t>
+      </w:r>
+      <w:proofErr w:type="spellEnd"/>
+      <w:r>
+        <w:rPr>
+          <w:rFonts w:ascii="Arial" w:hAnsi="Arial"/>
+          <w:color w:val="0000FF"/>
+          <w:sz w:val="20"/>
+        </w:rPr>
+        <w:t>” test checks the “</w:t>
+      </w:r>
+      <w:proofErr w:type="spellStart"/>
+      <w:proofErr w:type="gramStart"/>
+      <w:r>
+        <w:rPr>
+          <w:rFonts w:ascii="Arial" w:hAnsi="Arial"/>
+          <w:color w:val="0000FF"/>
+          <w:sz w:val="20"/>
+        </w:rPr>
+        <w:t>findBooksByTitle</w:t>
+      </w:r>
+      <w:proofErr w:type="spellEnd"/>
+      <w:r>
+        <w:rPr>
+          <w:rFonts w:ascii="Arial" w:hAnsi="Arial"/>
+          <w:color w:val="0000FF"/>
+          <w:sz w:val="20"/>
+        </w:rPr>
+        <w:t>(</w:t>
+      </w:r>
+      <w:proofErr w:type="gramEnd"/>
+      <w:r>
+        <w:rPr>
+          <w:rFonts w:ascii="Arial" w:hAnsi="Arial"/>
+          <w:color w:val="0000FF"/>
+          <w:sz w:val="20"/>
+        </w:rPr>
+        <w:t>String title</w:t>
+      </w:r>
+      <w:r>
+        <w:rPr>
+          <w:rFonts w:ascii="Arial" w:hAnsi="Arial"/>
+          <w:color w:val="0000FF"/>
+          <w:sz w:val="20"/>
+        </w:rPr>
+        <w:t>)” method functions correctly.</w:t>
       </w:r>
     </w:p>
     <w:p>
@@ -1192,6 +1793,7 @@
         <w:spacing w:before="0" w:after="0"/>
         <w:rPr>
           <w:rFonts w:ascii="Arial" w:hAnsi="Arial"/>
+          <w:color w:val="0000FF"/>
           <w:sz w:val="20"/>
         </w:rPr>
       </w:pPr>
@@ -1216,7 +1818,7 @@
           <w:color w:val="0000FF"/>
           <w:sz w:val="20"/>
         </w:rPr>
-        <w:t>[List conditions that must be true before this Test Case can start.]</w:t>
+        <w:t>A book must exist.</w:t>
       </w:r>
     </w:p>
     <w:p>
@@ -1225,31 +1827,42 @@
         <w:spacing w:before="0" w:after="0"/>
         <w:rPr>
           <w:rFonts w:ascii="Arial" w:hAnsi="Arial"/>
-          <w:sz w:val="20"/>
-        </w:rPr>
-      </w:pPr>
-      <w:r>
-        <w:rPr>
-          <w:rFonts w:ascii="Arial" w:hAnsi="Arial"/>
-          <w:sz w:val="20"/>
-          <w:u w:val="single"/>
-        </w:rPr>
-        <w:t>Post-conditions</w:t>
-      </w:r>
-      <w:r>
-        <w:rPr>
-          <w:rFonts w:ascii="Arial" w:hAnsi="Arial"/>
-          <w:sz w:val="20"/>
-        </w:rPr>
-        <w:t xml:space="preserve">: </w:t>
-      </w:r>
-      <w:r>
-        <w:rPr>
-          <w:rFonts w:ascii="Arial" w:hAnsi="Arial"/>
-          <w:color w:val="0000FF"/>
-          <w:sz w:val="20"/>
-        </w:rPr>
-        <w:t>[List conditions that should be true when this Test Case ends.]</w:t>
+          <w:color w:val="0000FF"/>
+          <w:sz w:val="20"/>
+        </w:rPr>
+      </w:pPr>
+      <w:r>
+        <w:rPr>
+          <w:rFonts w:ascii="Arial" w:hAnsi="Arial"/>
+          <w:color w:val="0000FF"/>
+          <w:sz w:val="20"/>
+        </w:rPr>
+        <w:tab/>
+      </w:r>
+      <w:r>
+        <w:rPr>
+          <w:rFonts w:ascii="Arial" w:hAnsi="Arial"/>
+          <w:color w:val="0000FF"/>
+          <w:sz w:val="20"/>
+        </w:rPr>
+        <w:tab/>
+        <w:t xml:space="preserve">The book must have a valid </w:t>
+      </w:r>
+      <w:r>
+        <w:rPr>
+          <w:rFonts w:ascii="Arial" w:hAnsi="Arial"/>
+          <w:color w:val="0000FF"/>
+          <w:sz w:val="20"/>
+        </w:rPr>
+        <w:t>title</w:t>
+      </w:r>
+      <w:r>
+        <w:rPr>
+          <w:rFonts w:ascii="Arial" w:hAnsi="Arial"/>
+          <w:color w:val="0000FF"/>
+          <w:sz w:val="20"/>
+        </w:rPr>
+        <w:t>.</w:t>
       </w:r>
     </w:p>
     <w:p>
@@ -1258,32 +1871,26 @@
         <w:spacing w:before="0" w:after="0"/>
         <w:rPr>
           <w:rFonts w:ascii="Arial" w:hAnsi="Arial"/>
-          <w:sz w:val="20"/>
-        </w:rPr>
-      </w:pPr>
-      <w:r>
-        <w:rPr>
-          <w:rFonts w:ascii="Arial" w:hAnsi="Arial"/>
-          <w:sz w:val="20"/>
-          <w:u w:val="single"/>
-        </w:rPr>
-        <w:lastRenderedPageBreak/>
-        <w:t>Data required</w:t>
-      </w:r>
-      <w:r>
-        <w:rPr>
-          <w:rFonts w:ascii="Arial" w:hAnsi="Arial"/>
-          <w:sz w:val="20"/>
-        </w:rPr>
-        <w:t xml:space="preserve">: </w:t>
-      </w:r>
-      <w:r>
-        <w:rPr>
-          <w:rFonts w:ascii="Arial" w:hAnsi="Arial"/>
-          <w:color w:val="0000FF"/>
-          <w:sz w:val="20"/>
-        </w:rPr>
-        <w:t>[Identify the type of data required for this Test Case.]</w:t>
+          <w:color w:val="0000FF"/>
+          <w:sz w:val="20"/>
+        </w:rPr>
+      </w:pPr>
+      <w:r>
+        <w:rPr>
+          <w:rFonts w:ascii="Arial" w:hAnsi="Arial"/>
+          <w:color w:val="0000FF"/>
+          <w:sz w:val="20"/>
+        </w:rPr>
+        <w:tab/>
+      </w:r>
+      <w:r>
+        <w:rPr>
+          <w:rFonts w:ascii="Arial" w:hAnsi="Arial"/>
+          <w:color w:val="0000FF"/>
+          <w:sz w:val="20"/>
+        </w:rPr>
+        <w:tab/>
+        <w:t>The book must be within a list.</w:t>
       </w:r>
     </w:p>
     <w:p>
@@ -1292,6 +1899,100 @@
         <w:spacing w:before="0" w:after="0"/>
         <w:rPr>
           <w:rFonts w:ascii="Arial" w:hAnsi="Arial"/>
+          <w:sz w:val="20"/>
+        </w:rPr>
+      </w:pPr>
+      <w:r>
+        <w:rPr>
+          <w:rFonts w:ascii="Arial" w:hAnsi="Arial"/>
+          <w:sz w:val="20"/>
+          <w:u w:val="single"/>
+        </w:rPr>
+        <w:t>Post-conditions</w:t>
+      </w:r>
+      <w:r>
+        <w:rPr>
+          <w:rFonts w:ascii="Arial" w:hAnsi="Arial"/>
+          <w:sz w:val="20"/>
+        </w:rPr>
+        <w:t xml:space="preserve">: </w:t>
+      </w:r>
+      <w:r>
+        <w:rPr>
+          <w:rFonts w:ascii="Arial" w:hAnsi="Arial"/>
+          <w:color w:val="0000FF"/>
+          <w:sz w:val="20"/>
+        </w:rPr>
+        <w:t>Returns the book.</w:t>
+      </w:r>
+    </w:p>
+    <w:p>
+      <w:pPr>
+        <w:pStyle w:val="bp"/>
+        <w:spacing w:before="0" w:after="0"/>
+        <w:rPr>
+          <w:rFonts w:ascii="Arial" w:hAnsi="Arial"/>
+          <w:sz w:val="20"/>
+        </w:rPr>
+      </w:pPr>
+      <w:r>
+        <w:rPr>
+          <w:rFonts w:ascii="Arial" w:hAnsi="Arial"/>
+          <w:sz w:val="20"/>
+          <w:u w:val="single"/>
+        </w:rPr>
+        <w:t>Data required</w:t>
+      </w:r>
+      <w:r>
+        <w:rPr>
+          <w:rFonts w:ascii="Arial" w:hAnsi="Arial"/>
+          <w:sz w:val="20"/>
+        </w:rPr>
+        <w:t xml:space="preserve">: </w:t>
+      </w:r>
+      <w:proofErr w:type="spellStart"/>
+      <w:proofErr w:type="gramStart"/>
+      <w:r>
+        <w:rPr>
+          <w:rFonts w:ascii="Arial" w:hAnsi="Arial"/>
+          <w:color w:val="0000FF"/>
+          <w:sz w:val="20"/>
+        </w:rPr>
+        <w:t>findBooksByTitle</w:t>
+      </w:r>
+      <w:proofErr w:type="spellEnd"/>
+      <w:r>
+        <w:rPr>
+          <w:rFonts w:ascii="Arial" w:hAnsi="Arial"/>
+          <w:color w:val="0000FF"/>
+          <w:sz w:val="20"/>
+        </w:rPr>
+        <w:t>(</w:t>
+      </w:r>
+      <w:proofErr w:type="gramEnd"/>
+      <w:r>
+        <w:rPr>
+          <w:rFonts w:ascii="Arial" w:hAnsi="Arial"/>
+          <w:color w:val="0000FF"/>
+          <w:sz w:val="20"/>
+        </w:rPr>
+        <w:t>String title</w:t>
+      </w:r>
+      <w:r>
+        <w:rPr>
+          <w:rFonts w:ascii="Arial" w:hAnsi="Arial"/>
+          <w:color w:val="0000FF"/>
+          <w:sz w:val="20"/>
+        </w:rPr>
+        <w:t>)</w:t>
+      </w:r>
+    </w:p>
+    <w:p>
+      <w:pPr>
+        <w:pStyle w:val="bp"/>
+        <w:spacing w:before="0" w:after="0"/>
+        <w:rPr>
+          <w:rFonts w:ascii="Arial" w:hAnsi="Arial"/>
           <w:b/>
           <w:color w:val="0000FF"/>
           <w:sz w:val="28"/>
@@ -1319,17 +2020,7 @@
           <w:sz w:val="24"/>
           <w:szCs w:val="24"/>
         </w:rPr>
-        <w:t>Test0</w:t>
-      </w:r>
-      <w:r>
-        <w:rPr>
-          <w:rFonts w:ascii="Arial" w:hAnsi="Arial"/>
-          <w:b/>
-          <w:color w:val="0000FF"/>
-          <w:sz w:val="24"/>
-          <w:szCs w:val="24"/>
-        </w:rPr>
-        <w:t>7</w:t>
+        <w:t>Test07</w:t>
       </w:r>
       <w:r>
         <w:rPr>
@@ -1340,6 +2031,7 @@
         </w:rPr>
         <w:t xml:space="preserve"> - </w:t>
       </w:r>
+      <w:proofErr w:type="spellStart"/>
       <w:r>
         <w:rPr>
           <w:rFonts w:ascii="Arial" w:hAnsi="Arial"/>
@@ -1350,6 +2042,7 @@
         </w:rPr>
         <w:t>testFindBooksByAuthorTitle</w:t>
       </w:r>
+      <w:proofErr w:type="spellEnd"/>
       <w:r>
         <w:rPr>
           <w:rFonts w:ascii="Arial" w:hAnsi="Arial"/>
@@ -1390,7 +2083,71 @@
           <w:color w:val="0000FF"/>
           <w:sz w:val="20"/>
         </w:rPr>
-        <w:t>[Describe the logical condition that the Test Case evaluates. Include the expected result.]</w:t>
+        <w:t>The “</w:t>
+      </w:r>
+      <w:proofErr w:type="spellStart"/>
+      <w:r>
+        <w:rPr>
+          <w:rFonts w:ascii="Arial" w:hAnsi="Arial"/>
+          <w:color w:val="0000FF"/>
+          <w:sz w:val="20"/>
+        </w:rPr>
+        <w:t>testFindBooksByAuthorTitle</w:t>
+      </w:r>
+      <w:proofErr w:type="spellEnd"/>
+      <w:r>
+        <w:rPr>
+          <w:rFonts w:ascii="Arial" w:hAnsi="Arial"/>
+          <w:color w:val="0000FF"/>
+          <w:sz w:val="20"/>
+        </w:rPr>
+        <w:t>” test checks the “</w:t>
+      </w:r>
+      <w:proofErr w:type="spellStart"/>
+      <w:proofErr w:type="gramStart"/>
+      <w:r>
+        <w:rPr>
+          <w:rFonts w:ascii="Arial" w:hAnsi="Arial"/>
+          <w:color w:val="0000FF"/>
+          <w:sz w:val="20"/>
+        </w:rPr>
+        <w:t>findBooksByAuthorTitle</w:t>
+      </w:r>
+      <w:proofErr w:type="spellEnd"/>
+      <w:r>
+        <w:rPr>
+          <w:rFonts w:ascii="Arial" w:hAnsi="Arial"/>
+          <w:color w:val="0000FF"/>
+          <w:sz w:val="20"/>
+        </w:rPr>
+        <w:t>(</w:t>
+      </w:r>
+      <w:proofErr w:type="gramEnd"/>
+      <w:r>
+        <w:rPr>
+          <w:rFonts w:ascii="Arial" w:hAnsi="Arial"/>
+          <w:color w:val="0000FF"/>
+          <w:sz w:val="20"/>
+        </w:rPr>
+        <w:t>Str</w:t>
+      </w:r>
+      <w:bookmarkStart w:id="0" w:name="_GoBack"/>
+      <w:bookmarkEnd w:id="0"/>
+      <w:r>
+        <w:rPr>
+          <w:rFonts w:ascii="Arial" w:hAnsi="Arial"/>
+          <w:color w:val="0000FF"/>
+          <w:sz w:val="20"/>
+        </w:rPr>
+        <w:t>ing author, String title</w:t>
+      </w:r>
+      <w:r>
+        <w:rPr>
+          <w:rFonts w:ascii="Arial" w:hAnsi="Arial"/>
+          <w:color w:val="0000FF"/>
+          <w:sz w:val="20"/>
+        </w:rPr>
+        <w:t>)” method functions correctly.</w:t>
       </w:r>
     </w:p>
     <w:p>
@@ -1399,6 +2156,7 @@
         <w:spacing w:before="0" w:after="0"/>
         <w:rPr>
           <w:rFonts w:ascii="Arial" w:hAnsi="Arial"/>
+          <w:color w:val="0000FF"/>
           <w:sz w:val="20"/>
         </w:rPr>
       </w:pPr>
@@ -1423,7 +2181,7 @@
           <w:color w:val="0000FF"/>
           <w:sz w:val="20"/>
         </w:rPr>
-        <w:t>[List conditions that must be true before this Test Case can start.]</w:t>
+        <w:t>A book must exist.</w:t>
       </w:r>
     </w:p>
     <w:p>
@@ -1432,31 +2190,26 @@
         <w:spacing w:before="0" w:after="0"/>
         <w:rPr>
           <w:rFonts w:ascii="Arial" w:hAnsi="Arial"/>
-          <w:sz w:val="20"/>
-        </w:rPr>
-      </w:pPr>
-      <w:r>
-        <w:rPr>
-          <w:rFonts w:ascii="Arial" w:hAnsi="Arial"/>
-          <w:sz w:val="20"/>
-          <w:u w:val="single"/>
-        </w:rPr>
-        <w:t>Post-conditions</w:t>
-      </w:r>
-      <w:r>
-        <w:rPr>
-          <w:rFonts w:ascii="Arial" w:hAnsi="Arial"/>
-          <w:sz w:val="20"/>
-        </w:rPr>
-        <w:t xml:space="preserve">: </w:t>
-      </w:r>
-      <w:r>
-        <w:rPr>
-          <w:rFonts w:ascii="Arial" w:hAnsi="Arial"/>
-          <w:color w:val="0000FF"/>
-          <w:sz w:val="20"/>
-        </w:rPr>
-        <w:t>[List conditions that should be true when this Test Case ends.]</w:t>
+          <w:color w:val="0000FF"/>
+          <w:sz w:val="20"/>
+        </w:rPr>
+      </w:pPr>
+      <w:r>
+        <w:rPr>
+          <w:rFonts w:ascii="Arial" w:hAnsi="Arial"/>
+          <w:color w:val="0000FF"/>
+          <w:sz w:val="20"/>
+        </w:rPr>
+        <w:tab/>
+      </w:r>
+      <w:r>
+        <w:rPr>
+          <w:rFonts w:ascii="Arial" w:hAnsi="Arial"/>
+          <w:color w:val="0000FF"/>
+          <w:sz w:val="20"/>
+        </w:rPr>
+        <w:tab/>
+        <w:t>The book must have a valid author.</w:t>
       </w:r>
     </w:p>
     <w:p>
@@ -1465,31 +2218,26 @@
         <w:spacing w:before="0" w:after="0"/>
         <w:rPr>
           <w:rFonts w:ascii="Arial" w:hAnsi="Arial"/>
-          <w:sz w:val="20"/>
-        </w:rPr>
-      </w:pPr>
-      <w:r>
-        <w:rPr>
-          <w:rFonts w:ascii="Arial" w:hAnsi="Arial"/>
-          <w:sz w:val="20"/>
-          <w:u w:val="single"/>
-        </w:rPr>
-        <w:t>Data required</w:t>
-      </w:r>
-      <w:r>
-        <w:rPr>
-          <w:rFonts w:ascii="Arial" w:hAnsi="Arial"/>
-          <w:sz w:val="20"/>
-        </w:rPr>
-        <w:t xml:space="preserve">: </w:t>
-      </w:r>
-      <w:r>
-        <w:rPr>
-          <w:rFonts w:ascii="Arial" w:hAnsi="Arial"/>
-          <w:color w:val="0000FF"/>
-          <w:sz w:val="20"/>
-        </w:rPr>
-        <w:t>[Identify the type of data required for this Test Case.]</w:t>
+          <w:color w:val="0000FF"/>
+          <w:sz w:val="20"/>
+        </w:rPr>
+      </w:pPr>
+      <w:r>
+        <w:rPr>
+          <w:rFonts w:ascii="Arial" w:hAnsi="Arial"/>
+          <w:color w:val="0000FF"/>
+          <w:sz w:val="20"/>
+        </w:rPr>
+        <w:tab/>
+      </w:r>
+      <w:r>
+        <w:rPr>
+          <w:rFonts w:ascii="Arial" w:hAnsi="Arial"/>
+          <w:color w:val="0000FF"/>
+          <w:sz w:val="20"/>
+        </w:rPr>
+        <w:tab/>
+        <w:t>The book must have a valid title.</w:t>
       </w:r>
     </w:p>
     <w:p>
@@ -1499,10 +2247,26 @@
         <w:rPr>
           <w:rFonts w:ascii="Arial" w:hAnsi="Arial"/>
           <w:color w:val="0000FF"/>
-          <w:sz w:val="28"/>
-          <w:szCs w:val="28"/>
-        </w:rPr>
-      </w:pPr>
+          <w:sz w:val="20"/>
+        </w:rPr>
+      </w:pPr>
+      <w:r>
+        <w:rPr>
+          <w:rFonts w:ascii="Arial" w:hAnsi="Arial"/>
+          <w:color w:val="0000FF"/>
+          <w:sz w:val="20"/>
+        </w:rPr>
+        <w:tab/>
+      </w:r>
+      <w:r>
+        <w:rPr>
+          <w:rFonts w:ascii="Arial" w:hAnsi="Arial"/>
+          <w:color w:val="0000FF"/>
+          <w:sz w:val="20"/>
+        </w:rPr>
+        <w:tab/>
+        <w:t>The book must be within a list.</w:t>
+      </w:r>
     </w:p>
     <w:p>
       <w:pPr>
@@ -1510,11 +2274,32 @@
         <w:spacing w:before="0" w:after="0"/>
         <w:rPr>
           <w:rFonts w:ascii="Arial" w:hAnsi="Arial"/>
-          <w:color w:val="0000FF"/>
-          <w:sz w:val="28"/>
-          <w:szCs w:val="28"/>
-        </w:rPr>
-      </w:pPr>
+          <w:sz w:val="20"/>
+        </w:rPr>
+      </w:pPr>
+      <w:r>
+        <w:rPr>
+          <w:rFonts w:ascii="Arial" w:hAnsi="Arial"/>
+          <w:sz w:val="20"/>
+          <w:u w:val="single"/>
+        </w:rPr>
+        <w:t>Post-conditions</w:t>
+      </w:r>
+      <w:r>
+        <w:rPr>
+          <w:rFonts w:ascii="Arial" w:hAnsi="Arial"/>
+          <w:sz w:val="20"/>
+        </w:rPr>
+        <w:t xml:space="preserve">: </w:t>
+      </w:r>
+      <w:r>
+        <w:rPr>
+          <w:rFonts w:ascii="Arial" w:hAnsi="Arial"/>
+          <w:color w:val="0000FF"/>
+          <w:sz w:val="20"/>
+        </w:rPr>
+        <w:t>Returns the book.</w:t>
+      </w:r>
     </w:p>
     <w:p>
       <w:pPr>
@@ -1522,21 +2307,59 @@
         <w:spacing w:before="0" w:after="0"/>
         <w:rPr>
           <w:rFonts w:ascii="Arial" w:hAnsi="Arial"/>
-          <w:b/>
-          <w:color w:val="0000FF"/>
-          <w:sz w:val="24"/>
-          <w:szCs w:val="24"/>
-        </w:rPr>
-      </w:pPr>
-      <w:r>
-        <w:rPr>
-          <w:rFonts w:ascii="Arial" w:hAnsi="Arial"/>
-          <w:b/>
-          <w:color w:val="0000FF"/>
-          <w:sz w:val="24"/>
-          <w:szCs w:val="24"/>
-        </w:rPr>
-        <w:t>[repeat as needed]</w:t>
+          <w:sz w:val="20"/>
+        </w:rPr>
+      </w:pPr>
+      <w:r>
+        <w:rPr>
+          <w:rFonts w:ascii="Arial" w:hAnsi="Arial"/>
+          <w:sz w:val="20"/>
+          <w:u w:val="single"/>
+        </w:rPr>
+        <w:t>Data required</w:t>
+      </w:r>
+      <w:r>
+        <w:rPr>
+          <w:rFonts w:ascii="Arial" w:hAnsi="Arial"/>
+          <w:sz w:val="20"/>
+        </w:rPr>
+        <w:t xml:space="preserve">: </w:t>
+      </w:r>
+      <w:proofErr w:type="spellStart"/>
+      <w:proofErr w:type="gramStart"/>
+      <w:r>
+        <w:rPr>
+          <w:rFonts w:ascii="Arial" w:hAnsi="Arial"/>
+          <w:color w:val="0000FF"/>
+          <w:sz w:val="20"/>
+        </w:rPr>
+        <w:t>findBooksByAuthorTitle</w:t>
+      </w:r>
+      <w:proofErr w:type="spellEnd"/>
+      <w:r>
+        <w:rPr>
+          <w:rFonts w:ascii="Arial" w:hAnsi="Arial"/>
+          <w:color w:val="0000FF"/>
+          <w:sz w:val="20"/>
+        </w:rPr>
+        <w:t>(</w:t>
+      </w:r>
+      <w:proofErr w:type="gramEnd"/>
+      <w:r>
+        <w:rPr>
+          <w:rFonts w:ascii="Arial" w:hAnsi="Arial"/>
+          <w:color w:val="0000FF"/>
+          <w:sz w:val="20"/>
+        </w:rPr>
+        <w:t>String author, String title</w:t>
+      </w:r>
+      <w:r>
+        <w:rPr>
+          <w:rFonts w:ascii="Arial" w:hAnsi="Arial"/>
+          <w:color w:val="0000FF"/>
+          <w:sz w:val="20"/>
+        </w:rPr>
+        <w:t>)</w:t>
       </w:r>
     </w:p>
     <w:sectPr>
@@ -1648,7 +2471,7 @@
         <w:noProof/>
         <w:sz w:val="20"/>
       </w:rPr>
-      <w:t>1</w:t>
+      <w:t>2</w:t>
     </w:r>
     <w:r>
       <w:rPr>
@@ -1754,8 +2577,6 @@
         <w:sz w:val="28"/>
       </w:rPr>
     </w:pPr>
-    <w:bookmarkStart w:id="0" w:name="_GoBack"/>
-    <w:bookmarkEnd w:id="0"/>
     <w:r>
       <w:rPr>
         <w:b/>
@@ -1770,6 +2591,7 @@
       </w:rPr>
       <w:t xml:space="preserve">s: </w:t>
     </w:r>
+    <w:proofErr w:type="spellStart"/>
     <w:r>
       <w:rPr>
         <w:b/>
@@ -1777,6 +2599,7 @@
       </w:rPr>
       <w:t>BookMapDAOTest</w:t>
     </w:r>
+    <w:proofErr w:type="spellEnd"/>
   </w:p>
 </w:hdr>
 </file>

</xml_diff>

<commit_message>
Written UAT Test Cases (may revise)
</commit_message>
<xml_diff>
--- a/Test Documents/Test Cases/BookMapDAOTest Unit Testing - UAT Test Cases.docx
+++ b/Test Documents/Test Cases/BookMapDAOTest Unit Testing - UAT Test Cases.docx
@@ -107,15 +107,7 @@
           <w:color w:val="0000FF"/>
           <w:sz w:val="20"/>
         </w:rPr>
-        <w:t>tes</w:t>
-      </w:r>
-      <w:r>
-        <w:rPr>
-          <w:rFonts w:ascii="Arial" w:hAnsi="Arial"/>
-          <w:color w:val="0000FF"/>
-          <w:sz w:val="20"/>
-        </w:rPr>
-        <w:t>tBookMapDAO</w:t>
+        <w:t>testBookMapDAO</w:t>
       </w:r>
       <w:proofErr w:type="spellEnd"/>
       <w:r>
@@ -862,15 +854,7 @@
           <w:color w:val="0000FF"/>
           <w:sz w:val="20"/>
         </w:rPr>
-        <w:t xml:space="preserve"> id</w:t>
-      </w:r>
-      <w:r>
-        <w:rPr>
-          <w:rFonts w:ascii="Arial" w:hAnsi="Arial"/>
-          <w:color w:val="0000FF"/>
-          <w:sz w:val="20"/>
-        </w:rPr>
-        <w:t>)” method functions correctly.</w:t>
+        <w:t xml:space="preserve"> id)” method functions correctly.</w:t>
       </w:r>
     </w:p>
     <w:p>
@@ -932,13 +916,6 @@
           <w:sz w:val="20"/>
         </w:rPr>
         <w:tab/>
-      </w:r>
-      <w:r>
-        <w:rPr>
-          <w:rFonts w:ascii="Arial" w:hAnsi="Arial"/>
-          <w:color w:val="0000FF"/>
-          <w:sz w:val="20"/>
-        </w:rPr>
         <w:t>The book must have a valid id.</w:t>
       </w:r>
     </w:p>
@@ -1027,13 +1004,43 @@
         </w:rPr>
         <w:t xml:space="preserve">: </w:t>
       </w:r>
-      <w:r>
-        <w:rPr>
-          <w:rFonts w:ascii="Arial" w:hAnsi="Arial"/>
-          <w:color w:val="0000FF"/>
-          <w:sz w:val="20"/>
-        </w:rPr>
-        <w:t>[Identify the type of data required for this Test Case.]</w:t>
+      <w:proofErr w:type="spellStart"/>
+      <w:proofErr w:type="gramStart"/>
+      <w:r>
+        <w:rPr>
+          <w:rFonts w:ascii="Arial" w:hAnsi="Arial"/>
+          <w:color w:val="0000FF"/>
+          <w:sz w:val="20"/>
+        </w:rPr>
+        <w:t>getBookByID</w:t>
+      </w:r>
+      <w:proofErr w:type="spellEnd"/>
+      <w:r>
+        <w:rPr>
+          <w:rFonts w:ascii="Arial" w:hAnsi="Arial"/>
+          <w:color w:val="0000FF"/>
+          <w:sz w:val="20"/>
+        </w:rPr>
+        <w:t>(</w:t>
+      </w:r>
+      <w:proofErr w:type="spellStart"/>
+      <w:proofErr w:type="gramEnd"/>
+      <w:r>
+        <w:rPr>
+          <w:rFonts w:ascii="Arial" w:hAnsi="Arial"/>
+          <w:color w:val="0000FF"/>
+          <w:sz w:val="20"/>
+        </w:rPr>
+        <w:t>int</w:t>
+      </w:r>
+      <w:proofErr w:type="spellEnd"/>
+      <w:r>
+        <w:rPr>
+          <w:rFonts w:ascii="Arial" w:hAnsi="Arial"/>
+          <w:color w:val="0000FF"/>
+          <w:sz w:val="20"/>
+        </w:rPr>
+        <w:t xml:space="preserve"> id)</w:t>
       </w:r>
     </w:p>
     <w:p>
@@ -1253,6 +1260,7 @@
         <w:spacing w:before="0" w:after="0"/>
         <w:rPr>
           <w:rFonts w:ascii="Arial" w:hAnsi="Arial"/>
+          <w:color w:val="0000FF"/>
           <w:sz w:val="20"/>
         </w:rPr>
       </w:pPr>
@@ -1277,8 +1285,18 @@
           <w:color w:val="0000FF"/>
           <w:sz w:val="20"/>
         </w:rPr>
-        <w:t>[Identify the type of data required for this Test Case.]</w:t>
-      </w:r>
+        <w:t>listBooks(</w:t>
+      </w:r>
+      <w:r>
+        <w:rPr>
+          <w:rFonts w:ascii="Arial" w:hAnsi="Arial"/>
+          <w:color w:val="0000FF"/>
+          <w:sz w:val="20"/>
+        </w:rPr>
+        <w:t>)</w:t>
+      </w:r>
+      <w:bookmarkStart w:id="0" w:name="_GoBack"/>
+      <w:bookmarkEnd w:id="0"/>
     </w:p>
     <w:p>
       <w:pPr>
@@ -1493,23 +1511,7 @@
           <w:sz w:val="20"/>
         </w:rPr>
         <w:tab/>
-        <w:t xml:space="preserve">The book must have a valid </w:t>
-      </w:r>
-      <w:r>
-        <w:rPr>
-          <w:rFonts w:ascii="Arial" w:hAnsi="Arial"/>
-          <w:color w:val="0000FF"/>
-          <w:sz w:val="20"/>
-        </w:rPr>
-        <w:t>author</w:t>
-      </w:r>
-      <w:r>
-        <w:rPr>
-          <w:rFonts w:ascii="Arial" w:hAnsi="Arial"/>
-          <w:color w:val="0000FF"/>
-          <w:sz w:val="20"/>
-        </w:rPr>
-        <w:t>.</w:t>
+        <w:t>The book must have a valid author.</w:t>
       </w:r>
     </w:p>
     <w:p>
@@ -1623,15 +1625,7 @@
           <w:color w:val="0000FF"/>
           <w:sz w:val="20"/>
         </w:rPr>
-        <w:t>String author</w:t>
-      </w:r>
-      <w:r>
-        <w:rPr>
-          <w:rFonts w:ascii="Arial" w:hAnsi="Arial"/>
-          <w:color w:val="0000FF"/>
-          <w:sz w:val="20"/>
-        </w:rPr>
-        <w:t>)</w:t>
+        <w:t>String author)</w:t>
       </w:r>
     </w:p>
     <w:p>
@@ -1846,23 +1840,7 @@
           <w:sz w:val="20"/>
         </w:rPr>
         <w:tab/>
-        <w:t xml:space="preserve">The book must have a valid </w:t>
-      </w:r>
-      <w:r>
-        <w:rPr>
-          <w:rFonts w:ascii="Arial" w:hAnsi="Arial"/>
-          <w:color w:val="0000FF"/>
-          <w:sz w:val="20"/>
-        </w:rPr>
-        <w:t>title</w:t>
-      </w:r>
-      <w:r>
-        <w:rPr>
-          <w:rFonts w:ascii="Arial" w:hAnsi="Arial"/>
-          <w:color w:val="0000FF"/>
-          <w:sz w:val="20"/>
-        </w:rPr>
-        <w:t>.</w:t>
+        <w:t>The book must have a valid title.</w:t>
       </w:r>
     </w:p>
     <w:p>
@@ -1976,15 +1954,7 @@
           <w:color w:val="0000FF"/>
           <w:sz w:val="20"/>
         </w:rPr>
-        <w:t>String title</w:t>
-      </w:r>
-      <w:r>
-        <w:rPr>
-          <w:rFonts w:ascii="Arial" w:hAnsi="Arial"/>
-          <w:color w:val="0000FF"/>
-          <w:sz w:val="20"/>
-        </w:rPr>
-        <w:t>)</w:t>
+        <w:t>String title)</w:t>
       </w:r>
     </w:p>
     <w:p>
@@ -2129,17 +2099,7 @@
           <w:color w:val="0000FF"/>
           <w:sz w:val="20"/>
         </w:rPr>
-        <w:t>Str</w:t>
-      </w:r>
-      <w:bookmarkStart w:id="0" w:name="_GoBack"/>
-      <w:bookmarkEnd w:id="0"/>
-      <w:r>
-        <w:rPr>
-          <w:rFonts w:ascii="Arial" w:hAnsi="Arial"/>
-          <w:color w:val="0000FF"/>
-          <w:sz w:val="20"/>
-        </w:rPr>
-        <w:t>ing author, String title</w:t>
+        <w:t>String author, String title</w:t>
       </w:r>
       <w:r>
         <w:rPr>
@@ -2351,15 +2311,7 @@
           <w:color w:val="0000FF"/>
           <w:sz w:val="20"/>
         </w:rPr>
-        <w:t>String author, String title</w:t>
-      </w:r>
-      <w:r>
-        <w:rPr>
-          <w:rFonts w:ascii="Arial" w:hAnsi="Arial"/>
-          <w:color w:val="0000FF"/>
-          <w:sz w:val="20"/>
-        </w:rPr>
-        <w:t>)</w:t>
+        <w:t>String author, String title)</w:t>
       </w:r>
     </w:p>
     <w:sectPr>
@@ -2471,7 +2423,7 @@
         <w:noProof/>
         <w:sz w:val="20"/>
       </w:rPr>
-      <w:t>2</w:t>
+      <w:t>1</w:t>
     </w:r>
     <w:r>
       <w:rPr>

</xml_diff>